<commit_message>
acerto valor registro; termo de incomunicabilidade; regras enviar cartorio
</commit_message>
<xml_diff>
--- a/galleriafinancas/src/resource/TermoDeIncomunicabilidadeImovel.docx
+++ b/galleriafinancas/src/resource/TermoDeIncomunicabilidadeImovel.docx
@@ -583,33 +583,15 @@
           <w:sz w:val="20"/>
           <w:szCs w:val="20"/>
         </w:rPr>
-        <w:t xml:space="preserve"> constituído </w:t>
-      </w:r>
-      <w:r>
-        <w:rPr>
-          <w:rFonts w:ascii="CIDFont+F2" w:hAnsi="CIDFont+F2" w:cs="CIDFont+F2"/>
-          <w:sz w:val="20"/>
-          <w:szCs w:val="20"/>
-          <w:highlight w:val="yellow"/>
-        </w:rPr>
-        <w:t>sociedade conjugal</w:t>
-      </w:r>
-      <w:r>
-        <w:rPr>
-          <w:rFonts w:ascii="CIDFont+F2" w:hAnsi="CIDFont+F2" w:cs="CIDFont+F2"/>
-          <w:sz w:val="20"/>
-          <w:szCs w:val="20"/>
-          <w:highlight w:val="yellow"/>
-        </w:rPr>
-        <w:t>/união estável</w:t>
-      </w:r>
-      <w:r>
-        <w:rPr>
-          <w:rFonts w:ascii="CIDFont+F2" w:hAnsi="CIDFont+F2" w:cs="CIDFont+F2"/>
-          <w:sz w:val="20"/>
-          <w:szCs w:val="20"/>
-        </w:rPr>
-        <w:t xml:space="preserve"> sob o regime da comunhão parcial em (</w:t>
+        <w:t xml:space="preserve"> </w:t>
+      </w:r>
+      <w:r>
+        <w:rPr>
+          <w:rFonts w:ascii="CIDFont+F2" w:hAnsi="CIDFont+F2" w:cs="CIDFont+F2"/>
+          <w:sz w:val="20"/>
+          <w:szCs w:val="20"/>
+        </w:rPr>
+        <w:t xml:space="preserve">constituído </w:t>
       </w:r>
       <w:proofErr w:type="spellStart"/>
       <w:r>
@@ -618,8 +600,36 @@
           <w:sz w:val="20"/>
           <w:szCs w:val="20"/>
         </w:rPr>
+        <w:t>tipoUniao</w:t>
+      </w:r>
+      <w:proofErr w:type="spellEnd"/>
+      <w:r>
+        <w:rPr>
+          <w:rFonts w:ascii="CIDFont+F2" w:hAnsi="CIDFont+F2" w:cs="CIDFont+F2"/>
+          <w:sz w:val="20"/>
+          <w:szCs w:val="20"/>
+        </w:rPr>
+        <w:t xml:space="preserve"> sob</w:t>
+      </w:r>
+      <w:r>
+        <w:rPr>
+          <w:rFonts w:ascii="CIDFont+F2" w:hAnsi="CIDFont+F2" w:cs="CIDFont+F2"/>
+          <w:sz w:val="20"/>
+          <w:szCs w:val="20"/>
+        </w:rPr>
+        <w:t xml:space="preserve"> o regime da comunhão parcial em (</w:t>
+      </w:r>
+      <w:bookmarkStart w:id="0" w:name="_GoBack"/>
+      <w:proofErr w:type="spellStart"/>
+      <w:r>
+        <w:rPr>
+          <w:rFonts w:ascii="CIDFont+F2" w:hAnsi="CIDFont+F2" w:cs="CIDFont+F2"/>
+          <w:sz w:val="20"/>
+          <w:szCs w:val="20"/>
+        </w:rPr>
         <w:t>dataCasamento</w:t>
       </w:r>
+      <w:bookmarkEnd w:id="0"/>
       <w:proofErr w:type="spellEnd"/>
       <w:r>
         <w:rPr>
@@ -635,17 +645,7 @@
           <w:sz w:val="20"/>
           <w:szCs w:val="20"/>
         </w:rPr>
-        <w:t>é unicam</w:t>
-      </w:r>
-      <w:bookmarkStart w:id="0" w:name="_GoBack"/>
-      <w:bookmarkEnd w:id="0"/>
-      <w:r>
-        <w:rPr>
-          <w:rFonts w:ascii="CIDFont+F2" w:hAnsi="CIDFont+F2" w:cs="CIDFont+F2"/>
-          <w:sz w:val="20"/>
-          <w:szCs w:val="20"/>
-        </w:rPr>
-        <w:t xml:space="preserve">ente de minha propriedade, </w:t>
+        <w:t xml:space="preserve">é unicamente de minha propriedade, </w:t>
       </w:r>
       <w:r>
         <w:rPr>
@@ -672,19 +672,8 @@
           <w:sz w:val="20"/>
           <w:szCs w:val="20"/>
         </w:rPr>
-        <w:t xml:space="preserve">Em tempo, </w:t>
-      </w:r>
-      <w:proofErr w:type="gramStart"/>
-      <w:r>
-        <w:rPr>
-          <w:rFonts w:ascii="CIDFont+F2" w:hAnsi="CIDFont+F2" w:cs="CIDFont+F2"/>
-          <w:sz w:val="20"/>
-          <w:szCs w:val="20"/>
-          <w:highlight w:val="yellow"/>
-        </w:rPr>
-        <w:t>minha/meu cônjuge/companheiro</w:t>
-      </w:r>
-      <w:proofErr w:type="gramEnd"/>
+        <w:t>Em tempo</w:t>
+      </w:r>
       <w:r>
         <w:rPr>
           <w:rFonts w:ascii="CIDFont+F2" w:hAnsi="CIDFont+F2" w:cs="CIDFont+F2"/>
@@ -692,6 +681,48 @@
           <w:szCs w:val="20"/>
         </w:rPr>
         <w:t xml:space="preserve">, </w:t>
+      </w:r>
+      <w:r>
+        <w:rPr>
+          <w:rFonts w:ascii="CIDFont+F2" w:hAnsi="CIDFont+F2" w:cs="CIDFont+F2"/>
+          <w:sz w:val="20"/>
+          <w:szCs w:val="20"/>
+        </w:rPr>
+        <w:t>pronome</w:t>
+      </w:r>
+      <w:r>
+        <w:rPr>
+          <w:rFonts w:ascii="CIDFont+F2" w:hAnsi="CIDFont+F2" w:cs="CIDFont+F2"/>
+          <w:sz w:val="20"/>
+          <w:szCs w:val="20"/>
+        </w:rPr>
+        <w:t xml:space="preserve"> </w:t>
+      </w:r>
+      <w:proofErr w:type="spellStart"/>
+      <w:r>
+        <w:rPr>
+          <w:rFonts w:ascii="CIDFont+F2" w:hAnsi="CIDFont+F2" w:cs="CIDFont+F2"/>
+          <w:sz w:val="20"/>
+          <w:szCs w:val="20"/>
+        </w:rPr>
+        <w:t>tipoConjuge</w:t>
+      </w:r>
+      <w:proofErr w:type="spellEnd"/>
+      <w:r>
+        <w:rPr>
+          <w:rFonts w:ascii="CIDFont+F2" w:hAnsi="CIDFont+F2" w:cs="CIDFont+F2"/>
+          <w:sz w:val="20"/>
+          <w:szCs w:val="20"/>
+        </w:rPr>
+        <w:t>,</w:t>
+      </w:r>
+      <w:r>
+        <w:rPr>
+          <w:rFonts w:ascii="CIDFont+F2" w:hAnsi="CIDFont+F2" w:cs="CIDFont+F2"/>
+          <w:sz w:val="20"/>
+          <w:szCs w:val="20"/>
+        </w:rPr>
+        <w:t xml:space="preserve"> </w:t>
       </w:r>
       <w:proofErr w:type="spellStart"/>
       <w:r>

</xml_diff>